<commit_message>
Made updates to the documentation
</commit_message>
<xml_diff>
--- a/TODO.docx
+++ b/TODO.docx
@@ -379,6 +379,21 @@
         </w:numPr>
       </w:pPr>
       <w:r>
+        <w:t>Uninstall + reinstall Ubuntu and make a</w:t>
+      </w:r>
+      <w:r>
+        <w:t>n install_requirements.txt file by making a list of necessary packages</w:t>
+      </w:r>
+    </w:p>
+    <w:p>
+      <w:pPr>
+        <w:pStyle w:val="ListParagraph"/>
+        <w:numPr>
+          <w:ilvl w:val="0"/>
+          <w:numId w:val="1"/>
+        </w:numPr>
+      </w:pPr>
+      <w:r>
         <w:t xml:space="preserve">Mark physical axes with </w:t>
       </w:r>
       <w:r>
@@ -451,8 +466,14 @@
           <w:ilvl w:val="0"/>
           <w:numId w:val="1"/>
         </w:numPr>
-      </w:pPr>
-      <w:r>
+        <w:rPr>
+          <w:strike/>
+        </w:rPr>
+      </w:pPr>
+      <w:r>
+        <w:rPr>
+          <w:strike/>
+        </w:rPr>
         <w:t>Make separate GitHub for foam machine.</w:t>
       </w:r>
     </w:p>
@@ -463,8 +484,14 @@
           <w:ilvl w:val="1"/>
           <w:numId w:val="1"/>
         </w:numPr>
-      </w:pPr>
-      <w:r>
+        <w:rPr>
+          <w:strike/>
+        </w:rPr>
+      </w:pPr>
+      <w:r>
+        <w:rPr>
+          <w:strike/>
+        </w:rPr>
         <w:t>Update this GitHub repository with the latest information.</w:t>
       </w:r>
     </w:p>
@@ -611,11 +638,20 @@
           <w:ilvl w:val="1"/>
           <w:numId w:val="2"/>
         </w:numPr>
-      </w:pPr>
-      <w:r>
+        <w:rPr>
+          <w:strike/>
+        </w:rPr>
+      </w:pPr>
+      <w:r>
+        <w:rPr>
+          <w:strike/>
+        </w:rPr>
         <w:t xml:space="preserve">Make separate, public, </w:t>
       </w:r>
       <w:r>
+        <w:rPr>
+          <w:strike/>
+        </w:rPr>
         <w:t>GitHub.</w:t>
       </w:r>
     </w:p>

</xml_diff>